<commit_message>
adding the documents from day4 and semi completed assignments day 4
</commit_message>
<xml_diff>
--- a/Training Day 3 (March 22, 2019)/2-Mock-test-java-datatypes.docx
+++ b/Training Day 3 (March 22, 2019)/2-Mock-test-java-datatypes.docx
@@ -1,14 +1,222 @@
 
 <file path=word/document.xml><?xml version="1.0" encoding="utf-8"?>
-<w:document xmlns:wpc="http://schemas.microsoft.com/office/word/2010/wordprocessingCanvas" xmlns:mc="http://schemas.openxmlformats.org/markup-compatibility/2006" xmlns:o="urn:schemas-microsoft-com:office:office" xmlns:r="http://schemas.openxmlformats.org/officeDocument/2006/relationships" xmlns:m="http://schemas.openxmlformats.org/officeDocument/2006/math" xmlns:v="urn:schemas-microsoft-com:vml" xmlns:wp14="http://schemas.microsoft.com/office/word/2010/wordprocessingDrawing" xmlns:wp="http://schemas.openxmlformats.org/drawingml/2006/wordprocessingDrawing" xmlns:w10="urn:schemas-microsoft-com:office:word" xmlns:w="http://schemas.openxmlformats.org/wordprocessingml/2006/main" xmlns:w14="http://schemas.microsoft.com/office/word/2010/wordml" xmlns:w15="http://schemas.microsoft.com/office/word/2012/wordml" xmlns:wpg="http://schemas.microsoft.com/office/word/2010/wordprocessingGroup" xmlns:wpi="http://schemas.microsoft.com/office/word/2010/wordprocessingInk" xmlns:wne="http://schemas.microsoft.com/office/word/2006/wordml" xmlns:wps="http://schemas.microsoft.com/office/word/2010/wordprocessingShape" mc:Ignorable="w14 w15 wp14">
+<w:document xmlns:wpc="http://schemas.microsoft.com/office/word/2010/wordprocessingCanvas" xmlns:cx="http://schemas.microsoft.com/office/drawing/2014/chartex" xmlns:cx1="http://schemas.microsoft.com/office/drawing/2015/9/8/chartex" xmlns:cx2="http://schemas.microsoft.com/office/drawing/2015/10/21/chartex" xmlns:cx3="http://schemas.microsoft.com/office/drawing/2016/5/9/chartex" xmlns:cx4="http://schemas.microsoft.com/office/drawing/2016/5/10/chartex" xmlns:cx5="http://schemas.microsoft.com/office/drawing/2016/5/11/chartex" xmlns:cx6="http://schemas.microsoft.com/office/drawing/2016/5/12/chartex" xmlns:cx7="http://schemas.microsoft.com/office/drawing/2016/5/13/chartex" xmlns:cx8="http://schemas.microsoft.com/office/drawing/2016/5/14/chartex" xmlns:mc="http://schemas.openxmlformats.org/markup-compatibility/2006" xmlns:aink="http://schemas.microsoft.com/office/drawing/2016/ink" xmlns:am3d="http://schemas.microsoft.com/office/drawing/2017/model3d" xmlns:o="urn:schemas-microsoft-com:office:office" xmlns:r="http://schemas.openxmlformats.org/officeDocument/2006/relationships" xmlns:m="http://schemas.openxmlformats.org/officeDocument/2006/math" xmlns:v="urn:schemas-microsoft-com:vml" xmlns:wp14="http://schemas.microsoft.com/office/word/2010/wordprocessingDrawing" xmlns:wp="http://schemas.openxmlformats.org/drawingml/2006/wordprocessingDrawing" xmlns:w10="urn:schemas-microsoft-com:office:word" xmlns:w="http://schemas.openxmlformats.org/wordprocessingml/2006/main" xmlns:w14="http://schemas.microsoft.com/office/word/2010/wordml" xmlns:w15="http://schemas.microsoft.com/office/word/2012/wordml" xmlns:w16cid="http://schemas.microsoft.com/office/word/2016/wordml/cid" xmlns:w16se="http://schemas.microsoft.com/office/word/2015/wordml/symex" xmlns:wpg="http://schemas.microsoft.com/office/word/2010/wordprocessingGroup" xmlns:wpi="http://schemas.microsoft.com/office/word/2010/wordprocessingInk" xmlns:wne="http://schemas.microsoft.com/office/word/2006/wordml" xmlns:wps="http://schemas.microsoft.com/office/word/2010/wordprocessingShape" mc:Ignorable="w14 w15 w16se w16cid wp14">
   <w:body>
     <w:p>
+      <w:pPr>
+        <w:shd w:val="clear" w:color="auto" w:fill="FFFFFF"/>
+        <w:spacing w:after="225" w:line="240" w:lineRule="auto"/>
+        <w:jc w:val="both"/>
+        <w:textAlignment w:val="baseline"/>
+        <w:outlineLvl w:val="0"/>
+        <w:rPr>
+          <w:rFonts w:ascii="Arial" w:eastAsia="Times New Roman" w:hAnsi="Arial" w:cs="Arial"/>
+          <w:kern w:val="36"/>
+          <w:sz w:val="42"/>
+          <w:szCs w:val="42"/>
+        </w:rPr>
+      </w:pPr>
+      <w:r>
+        <w:rPr>
+          <w:rFonts w:ascii="Arial" w:eastAsia="Times New Roman" w:hAnsi="Arial" w:cs="Arial"/>
+          <w:kern w:val="36"/>
+          <w:sz w:val="42"/>
+          <w:szCs w:val="42"/>
+        </w:rPr>
+        <w:t>How to make object eligible for garbage collection in Java?</w:t>
+      </w:r>
+    </w:p>
+    <w:p>
+      <w:pPr>
+        <w:ind w:left="720" w:hanging="360"/>
+      </w:pPr>
+    </w:p>
+    <w:p>
+      <w:pPr>
+        <w:pStyle w:val="ListParagraph"/>
+        <w:numPr>
+          <w:ilvl w:val="0"/>
+          <w:numId w:val="1"/>
+        </w:numPr>
+        <w:rPr>
+          <w:rFonts w:ascii="Arial" w:hAnsi="Arial" w:cs="Arial"/>
+          <w:b/>
+          <w:bCs/>
+          <w:bdr w:val="none" w:sz="0" w:space="0" w:color="auto" w:frame="1"/>
+          <w:shd w:val="clear" w:color="auto" w:fill="FFFFFF"/>
+        </w:rPr>
+      </w:pPr>
+      <w:r>
+        <w:rPr>
+          <w:rStyle w:val="Strong"/>
+          <w:rFonts w:ascii="Arial" w:hAnsi="Arial" w:cs="Arial"/>
+          <w:bdr w:val="none" w:sz="0" w:space="0" w:color="auto" w:frame="1"/>
+          <w:shd w:val="clear" w:color="auto" w:fill="FFFFFF"/>
+        </w:rPr>
+        <w:t xml:space="preserve">Nullifying the reference </w:t>
+      </w:r>
+      <w:proofErr w:type="gramStart"/>
+      <w:r>
+        <w:rPr>
+          <w:rStyle w:val="Strong"/>
+          <w:rFonts w:ascii="Arial" w:hAnsi="Arial" w:cs="Arial"/>
+          <w:bdr w:val="none" w:sz="0" w:space="0" w:color="auto" w:frame="1"/>
+          <w:shd w:val="clear" w:color="auto" w:fill="FFFFFF"/>
+        </w:rPr>
+        <w:t>variable :</w:t>
+      </w:r>
+      <w:proofErr w:type="gramEnd"/>
+      <w:r>
+        <w:rPr>
+          <w:rStyle w:val="Strong"/>
+          <w:rFonts w:ascii="Arial" w:hAnsi="Arial" w:cs="Arial"/>
+          <w:bdr w:val="none" w:sz="0" w:space="0" w:color="auto" w:frame="1"/>
+          <w:shd w:val="clear" w:color="auto" w:fill="FFFFFF"/>
+        </w:rPr>
+        <w:t> </w:t>
+      </w:r>
+      <w:r>
+        <w:rPr>
+          <w:rFonts w:ascii="Arial" w:hAnsi="Arial" w:cs="Arial"/>
+          <w:shd w:val="clear" w:color="auto" w:fill="FFFFFF"/>
+        </w:rPr>
+        <w:t>When all the reference variables of an object are changed to NULL, it becomes unreachable and thus becomes eligible for garbage collection.</w:t>
+      </w:r>
+    </w:p>
+    <w:p>
+      <w:pPr>
+        <w:pStyle w:val="ListParagraph"/>
+        <w:numPr>
+          <w:ilvl w:val="0"/>
+          <w:numId w:val="1"/>
+        </w:numPr>
+        <w:rPr>
+          <w:rFonts w:ascii="Arial" w:hAnsi="Arial" w:cs="Arial"/>
+          <w:b/>
+          <w:bCs/>
+          <w:bdr w:val="none" w:sz="0" w:space="0" w:color="auto" w:frame="1"/>
+          <w:shd w:val="clear" w:color="auto" w:fill="FFFFFF"/>
+        </w:rPr>
+      </w:pPr>
+      <w:r>
+        <w:rPr>
+          <w:rStyle w:val="Strong"/>
+          <w:rFonts w:ascii="Arial" w:hAnsi="Arial" w:cs="Arial"/>
+          <w:bdr w:val="none" w:sz="0" w:space="0" w:color="auto" w:frame="1"/>
+          <w:shd w:val="clear" w:color="auto" w:fill="FFFFFF"/>
+        </w:rPr>
+        <w:t xml:space="preserve">Object created inside a </w:t>
+      </w:r>
+      <w:proofErr w:type="gramStart"/>
+      <w:r>
+        <w:rPr>
+          <w:rStyle w:val="Strong"/>
+          <w:rFonts w:ascii="Arial" w:hAnsi="Arial" w:cs="Arial"/>
+          <w:bdr w:val="none" w:sz="0" w:space="0" w:color="auto" w:frame="1"/>
+          <w:shd w:val="clear" w:color="auto" w:fill="FFFFFF"/>
+        </w:rPr>
+        <w:t>method :</w:t>
+      </w:r>
+      <w:proofErr w:type="gramEnd"/>
+      <w:r>
+        <w:rPr>
+          <w:rFonts w:ascii="Arial" w:hAnsi="Arial" w:cs="Arial"/>
+          <w:shd w:val="clear" w:color="auto" w:fill="FFFFFF"/>
+        </w:rPr>
+        <w:t> When a method is called it goes inside the stack frame. When the method is popped from the stack, all its members dies and if some objects were created inside it then these objects becomes unreachable or anonymous after method execution and thus becomes eligible for garbage collection</w:t>
+      </w:r>
+    </w:p>
+    <w:p>
+      <w:pPr>
+        <w:pStyle w:val="ListParagraph"/>
+        <w:numPr>
+          <w:ilvl w:val="0"/>
+          <w:numId w:val="1"/>
+        </w:numPr>
+        <w:rPr>
+          <w:rFonts w:ascii="Arial" w:hAnsi="Arial" w:cs="Arial"/>
+          <w:b/>
+          <w:bCs/>
+          <w:bdr w:val="none" w:sz="0" w:space="0" w:color="auto" w:frame="1"/>
+          <w:shd w:val="clear" w:color="auto" w:fill="FFFFFF"/>
+        </w:rPr>
+      </w:pPr>
+      <w:r>
+        <w:rPr>
+          <w:rStyle w:val="Strong"/>
+          <w:rFonts w:ascii="Arial" w:hAnsi="Arial" w:cs="Arial"/>
+          <w:bdr w:val="none" w:sz="0" w:space="0" w:color="auto" w:frame="1"/>
+          <w:shd w:val="clear" w:color="auto" w:fill="FFFFFF"/>
+        </w:rPr>
+        <w:t>Reassigning the reference variable: </w:t>
+      </w:r>
+      <w:r>
+        <w:rPr>
+          <w:rFonts w:ascii="Arial" w:hAnsi="Arial" w:cs="Arial"/>
+          <w:shd w:val="clear" w:color="auto" w:fill="FFFFFF"/>
+        </w:rPr>
+        <w:t>When reference id of one object is referenced to reference id of some other object then the previous object has no any longer reference to it and becomes unreachable and thus becomes eligible for garbage collection</w:t>
+      </w:r>
+    </w:p>
+    <w:p>
+      <w:pPr>
+        <w:pStyle w:val="ListParagraph"/>
+        <w:numPr>
+          <w:ilvl w:val="0"/>
+          <w:numId w:val="1"/>
+        </w:numPr>
+        <w:rPr>
+          <w:rFonts w:ascii="Arial" w:hAnsi="Arial" w:cs="Arial"/>
+          <w:b/>
+          <w:bCs/>
+          <w:bdr w:val="none" w:sz="0" w:space="0" w:color="auto" w:frame="1"/>
+          <w:shd w:val="clear" w:color="auto" w:fill="FFFFFF"/>
+        </w:rPr>
+      </w:pPr>
+      <w:r>
+        <w:rPr>
+          <w:rStyle w:val="Strong"/>
+          <w:rFonts w:ascii="Arial" w:hAnsi="Arial" w:cs="Arial"/>
+          <w:bdr w:val="none" w:sz="0" w:space="0" w:color="auto" w:frame="1"/>
+          <w:shd w:val="clear" w:color="auto" w:fill="FFFFFF"/>
+        </w:rPr>
+        <w:t xml:space="preserve">Anonymous </w:t>
+      </w:r>
+      <w:proofErr w:type="gramStart"/>
+      <w:r>
+        <w:rPr>
+          <w:rStyle w:val="Strong"/>
+          <w:rFonts w:ascii="Arial" w:hAnsi="Arial" w:cs="Arial"/>
+          <w:bdr w:val="none" w:sz="0" w:space="0" w:color="auto" w:frame="1"/>
+          <w:shd w:val="clear" w:color="auto" w:fill="FFFFFF"/>
+        </w:rPr>
+        <w:t>object :</w:t>
+      </w:r>
+      <w:proofErr w:type="gramEnd"/>
+      <w:r>
+        <w:rPr>
+          <w:rStyle w:val="Strong"/>
+          <w:rFonts w:ascii="Arial" w:hAnsi="Arial" w:cs="Arial"/>
+          <w:bdr w:val="none" w:sz="0" w:space="0" w:color="auto" w:frame="1"/>
+          <w:shd w:val="clear" w:color="auto" w:fill="FFFFFF"/>
+        </w:rPr>
+        <w:t> </w:t>
+      </w:r>
+      <w:r>
+        <w:rPr>
+          <w:rFonts w:ascii="Arial" w:hAnsi="Arial" w:cs="Arial"/>
+          <w:shd w:val="clear" w:color="auto" w:fill="FFFFFF"/>
+        </w:rPr>
+        <w:t>The reference id of an anonymous object is not stored anywhere. Hence, it becomes unreachable.</w:t>
+      </w:r>
+    </w:p>
+    <w:p>
       <w:r>
         <w:rPr>
           <w:noProof/>
         </w:rPr>
         <w:drawing>
-          <wp:inline distT="0" distB="0" distL="0" distR="0">
+          <wp:inline distT="0" distB="0" distL="0" distR="0" wp14:anchorId="758BD774" wp14:editId="758BD775">
             <wp:extent cx="3444538" cy="4237087"/>
             <wp:effectExtent l="0" t="0" r="3810" b="0"/>
             <wp:docPr id="1" name="Picture 1"/>
@@ -23,7 +231,7 @@
                     <pic:cNvPicPr/>
                   </pic:nvPicPr>
                   <pic:blipFill>
-                    <a:blip r:embed="rId4">
+                    <a:blip r:embed="rId5">
                       <a:extLst>
                         <a:ext uri="{28A0092B-C50C-407E-A947-70E740481C1C}">
                           <a14:useLocalDpi xmlns:a14="http://schemas.microsoft.com/office/drawing/2010/main" val="0"/>
@@ -52,6 +260,14 @@
     </w:p>
     <w:p>
       <w:r>
+        <w:t xml:space="preserve">Ans: </w:t>
+      </w:r>
+      <w:proofErr w:type="gramStart"/>
+      <w:r>
+        <w:t>D,C</w:t>
+      </w:r>
+      <w:proofErr w:type="gramEnd"/>
+      <w:r>
         <w:br w:type="page"/>
       </w:r>
     </w:p>
@@ -62,7 +278,7 @@
         </w:rPr>
         <w:lastRenderedPageBreak/>
         <w:drawing>
-          <wp:inline distT="0" distB="0" distL="0" distR="0">
+          <wp:inline distT="0" distB="0" distL="0" distR="0" wp14:anchorId="758BD776" wp14:editId="758BD777">
             <wp:extent cx="4976291" cy="2613887"/>
             <wp:effectExtent l="0" t="0" r="0" b="0"/>
             <wp:docPr id="2" name="Picture 2"/>
@@ -77,7 +293,7 @@
                     <pic:cNvPicPr/>
                   </pic:nvPicPr>
                   <pic:blipFill>
-                    <a:blip r:embed="rId5">
+                    <a:blip r:embed="rId6">
                       <a:extLst>
                         <a:ext uri="{28A0092B-C50C-407E-A947-70E740481C1C}">
                           <a14:useLocalDpi xmlns:a14="http://schemas.microsoft.com/office/drawing/2010/main" val="0"/>
@@ -106,6 +322,12 @@
     </w:p>
     <w:p>
       <w:r>
+        <w:t xml:space="preserve">Ans: B, </w:t>
+      </w:r>
+      <w:r>
+        <w:t>C</w:t>
+      </w:r>
+      <w:r>
         <w:br w:type="page"/>
       </w:r>
     </w:p>
@@ -116,7 +338,7 @@
         </w:rPr>
         <w:lastRenderedPageBreak/>
         <w:drawing>
-          <wp:inline distT="0" distB="0" distL="0" distR="0">
+          <wp:inline distT="0" distB="0" distL="0" distR="0" wp14:anchorId="758BD778" wp14:editId="758BD779">
             <wp:extent cx="5197290" cy="5037257"/>
             <wp:effectExtent l="0" t="0" r="3810" b="0"/>
             <wp:docPr id="3" name="Picture 3"/>
@@ -131,7 +353,7 @@
                     <pic:cNvPicPr/>
                   </pic:nvPicPr>
                   <pic:blipFill>
-                    <a:blip r:embed="rId6">
+                    <a:blip r:embed="rId7">
                       <a:extLst>
                         <a:ext uri="{28A0092B-C50C-407E-A947-70E740481C1C}">
                           <a14:useLocalDpi xmlns:a14="http://schemas.microsoft.com/office/drawing/2010/main" val="0"/>
@@ -159,6 +381,70 @@
       </w:r>
     </w:p>
     <w:p>
+      <w:pPr>
+        <w:rPr>
+          <w:rFonts w:ascii="Arial" w:hAnsi="Arial" w:cs="Arial"/>
+          <w:shd w:val="clear" w:color="auto" w:fill="FFFFFF"/>
+        </w:rPr>
+      </w:pPr>
+      <w:r>
+        <w:rPr>
+          <w:rFonts w:ascii="Arial" w:hAnsi="Arial" w:cs="Arial"/>
+          <w:shd w:val="clear" w:color="auto" w:fill="FFFFFF"/>
+        </w:rPr>
+        <w:t>Only the objects who have no longer reference to them are eligible for garbage collection in java.</w:t>
+      </w:r>
+    </w:p>
+    <w:p>
+      <w:pPr>
+        <w:rPr>
+          <w:rFonts w:ascii="Arial" w:hAnsi="Arial" w:cs="Arial"/>
+          <w:shd w:val="clear" w:color="auto" w:fill="FFFFFF"/>
+        </w:rPr>
+      </w:pPr>
+    </w:p>
+    <w:p>
+      <w:r>
+        <w:rPr>
+          <w:rStyle w:val="Strong"/>
+          <w:rFonts w:ascii="Arial" w:hAnsi="Arial" w:cs="Arial"/>
+          <w:bdr w:val="none" w:sz="0" w:space="0" w:color="auto" w:frame="1"/>
+          <w:shd w:val="clear" w:color="auto" w:fill="FFFFFF"/>
+        </w:rPr>
+        <w:t xml:space="preserve">Nullifying the reference </w:t>
+      </w:r>
+      <w:proofErr w:type="gramStart"/>
+      <w:r>
+        <w:rPr>
+          <w:rStyle w:val="Strong"/>
+          <w:rFonts w:ascii="Arial" w:hAnsi="Arial" w:cs="Arial"/>
+          <w:bdr w:val="none" w:sz="0" w:space="0" w:color="auto" w:frame="1"/>
+          <w:shd w:val="clear" w:color="auto" w:fill="FFFFFF"/>
+        </w:rPr>
+        <w:t>variable :</w:t>
+      </w:r>
+      <w:proofErr w:type="gramEnd"/>
+      <w:r>
+        <w:rPr>
+          <w:rStyle w:val="Strong"/>
+          <w:rFonts w:ascii="Arial" w:hAnsi="Arial" w:cs="Arial"/>
+          <w:bdr w:val="none" w:sz="0" w:space="0" w:color="auto" w:frame="1"/>
+          <w:shd w:val="clear" w:color="auto" w:fill="FFFFFF"/>
+        </w:rPr>
+        <w:t> </w:t>
+      </w:r>
+      <w:r>
+        <w:rPr>
+          <w:rFonts w:ascii="Arial" w:hAnsi="Arial" w:cs="Arial"/>
+          <w:shd w:val="clear" w:color="auto" w:fill="FFFFFF"/>
+        </w:rPr>
+        <w:t>When all the reference variables of an object are changed to NULL, it becomes unreachable and thus becomes eligible for garbage collection.</w:t>
+      </w:r>
+    </w:p>
+    <w:p>
+      <w:r>
+        <w:t>Ans: A</w:t>
+      </w:r>
       <w:r>
         <w:br w:type="page"/>
       </w:r>
@@ -170,7 +456,7 @@
         </w:rPr>
         <w:lastRenderedPageBreak/>
         <w:drawing>
-          <wp:inline distT="0" distB="0" distL="0" distR="0">
+          <wp:inline distT="0" distB="0" distL="0" distR="0" wp14:anchorId="758BD77A" wp14:editId="758BD77B">
             <wp:extent cx="5616427" cy="4160881"/>
             <wp:effectExtent l="0" t="0" r="3810" b="0"/>
             <wp:docPr id="4" name="Picture 4"/>
@@ -185,7 +471,7 @@
                     <pic:cNvPicPr/>
                   </pic:nvPicPr>
                   <pic:blipFill>
-                    <a:blip r:embed="rId7">
+                    <a:blip r:embed="rId8">
                       <a:extLst>
                         <a:ext uri="{28A0092B-C50C-407E-A947-70E740481C1C}">
                           <a14:useLocalDpi xmlns:a14="http://schemas.microsoft.com/office/drawing/2010/main" val="0"/>
@@ -213,6 +499,90 @@
       </w:r>
     </w:p>
     <w:p>
+      <w:pPr>
+        <w:rPr>
+          <w:rFonts w:ascii="Arial" w:hAnsi="Arial" w:cs="Arial"/>
+          <w:shd w:val="clear" w:color="auto" w:fill="FFFFFF"/>
+        </w:rPr>
+      </w:pPr>
+      <w:r>
+        <w:rPr>
+          <w:rFonts w:ascii="Arial" w:hAnsi="Arial" w:cs="Arial"/>
+          <w:shd w:val="clear" w:color="auto" w:fill="FFFFFF"/>
+        </w:rPr>
+        <w:t>Only the objects who have no longer reference to them are eligible for garbage collection in java.</w:t>
+      </w:r>
+    </w:p>
+    <w:p>
+      <w:pPr>
+        <w:pStyle w:val="NormalWeb"/>
+        <w:shd w:val="clear" w:color="auto" w:fill="FFFFFF"/>
+        <w:spacing w:before="0" w:beforeAutospacing="0" w:after="0" w:afterAutospacing="0"/>
+        <w:jc w:val="center"/>
+        <w:textAlignment w:val="baseline"/>
+        <w:rPr>
+          <w:rFonts w:ascii="Arial" w:hAnsi="Arial" w:cs="Arial"/>
+        </w:rPr>
+      </w:pPr>
+      <w:r>
+        <w:rPr>
+          <w:rStyle w:val="Strong"/>
+          <w:rFonts w:ascii="Arial" w:hAnsi="Arial" w:cs="Arial"/>
+          <w:bdr w:val="none" w:sz="0" w:space="0" w:color="auto" w:frame="1"/>
+        </w:rPr>
+        <w:t>Ways to make an object eligible for garbage collection:</w:t>
+      </w:r>
+    </w:p>
+    <w:p>
+      <w:pPr>
+        <w:pStyle w:val="NormalWeb"/>
+        <w:shd w:val="clear" w:color="auto" w:fill="FFFFFF"/>
+        <w:spacing w:before="0" w:beforeAutospacing="0" w:after="0" w:afterAutospacing="0"/>
+        <w:textAlignment w:val="baseline"/>
+        <w:rPr>
+          <w:rFonts w:ascii="Arial" w:hAnsi="Arial" w:cs="Arial"/>
+        </w:rPr>
+      </w:pPr>
+      <w:r>
+        <w:rPr>
+          <w:rStyle w:val="Emphasis"/>
+          <w:rFonts w:ascii="Arial" w:hAnsi="Arial" w:cs="Arial"/>
+          <w:bdr w:val="none" w:sz="0" w:space="0" w:color="auto" w:frame="1"/>
+        </w:rPr>
+        <w:t xml:space="preserve">Please note that the object </w:t>
+      </w:r>
+      <w:proofErr w:type="spellStart"/>
+      <w:r>
+        <w:rPr>
+          <w:rStyle w:val="Emphasis"/>
+          <w:rFonts w:ascii="Arial" w:hAnsi="Arial" w:cs="Arial"/>
+          <w:bdr w:val="none" w:sz="0" w:space="0" w:color="auto" w:frame="1"/>
+        </w:rPr>
+        <w:t>can not</w:t>
+      </w:r>
+      <w:proofErr w:type="spellEnd"/>
+      <w:r>
+        <w:rPr>
+          <w:rStyle w:val="Emphasis"/>
+          <w:rFonts w:ascii="Arial" w:hAnsi="Arial" w:cs="Arial"/>
+          <w:bdr w:val="none" w:sz="0" w:space="0" w:color="auto" w:frame="1"/>
+        </w:rPr>
+        <w:t xml:space="preserve"> become a candidate for garbage collection until all references to it are discarded.</w:t>
+      </w:r>
+    </w:p>
+    <w:p>
+      <w:pPr>
+        <w:rPr>
+          <w:rFonts w:ascii="Arial" w:hAnsi="Arial" w:cs="Arial"/>
+          <w:shd w:val="clear" w:color="auto" w:fill="FFFFFF"/>
+        </w:rPr>
+      </w:pPr>
+    </w:p>
+    <w:p/>
+    <w:p>
+      <w:r>
+        <w:t>Ans = B</w:t>
+      </w:r>
       <w:r>
         <w:br w:type="page"/>
       </w:r>
@@ -224,7 +594,7 @@
         </w:rPr>
         <w:lastRenderedPageBreak/>
         <w:drawing>
-          <wp:inline distT="0" distB="0" distL="0" distR="0">
+          <wp:inline distT="0" distB="0" distL="0" distR="0" wp14:anchorId="758BD77C" wp14:editId="758BD77D">
             <wp:extent cx="5387807" cy="5837426"/>
             <wp:effectExtent l="0" t="0" r="3810" b="0"/>
             <wp:docPr id="5" name="Picture 5"/>
@@ -239,7 +609,7 @@
                     <pic:cNvPicPr/>
                   </pic:nvPicPr>
                   <pic:blipFill>
-                    <a:blip r:embed="rId8">
+                    <a:blip r:embed="rId9">
                       <a:extLst>
                         <a:ext uri="{28A0092B-C50C-407E-A947-70E740481C1C}">
                           <a14:useLocalDpi xmlns:a14="http://schemas.microsoft.com/office/drawing/2010/main" val="0"/>
@@ -268,7 +638,7 @@
     </w:p>
     <w:p>
       <w:r>
-        <w:br w:type="page"/>
+        <w:t>Ans:</w:t>
       </w:r>
     </w:p>
     <w:p>
@@ -278,7 +648,7 @@
         </w:rPr>
         <w:lastRenderedPageBreak/>
         <w:drawing>
-          <wp:inline distT="0" distB="0" distL="0" distR="0">
+          <wp:inline distT="0" distB="0" distL="0" distR="0" wp14:anchorId="758BD77E" wp14:editId="758BD77F">
             <wp:extent cx="5418290" cy="6271803"/>
             <wp:effectExtent l="0" t="0" r="0" b="0"/>
             <wp:docPr id="6" name="Picture 6"/>
@@ -293,7 +663,7 @@
                     <pic:cNvPicPr/>
                   </pic:nvPicPr>
                   <pic:blipFill>
-                    <a:blip r:embed="rId9">
+                    <a:blip r:embed="rId10">
                       <a:extLst>
                         <a:ext uri="{28A0092B-C50C-407E-A947-70E740481C1C}">
                           <a14:useLocalDpi xmlns:a14="http://schemas.microsoft.com/office/drawing/2010/main" val="0"/>
@@ -327,12 +697,15 @@
     </w:p>
     <w:p>
       <w:r>
+        <w:lastRenderedPageBreak/>
+        <w:t>Ans: A</w:t>
+      </w:r>
+      <w:r>
         <w:rPr>
           <w:noProof/>
         </w:rPr>
-        <w:lastRenderedPageBreak/>
         <w:drawing>
-          <wp:inline distT="0" distB="0" distL="0" distR="0">
+          <wp:inline distT="0" distB="0" distL="0" distR="0" wp14:anchorId="758BD780" wp14:editId="758BD781">
             <wp:extent cx="5410669" cy="3993226"/>
             <wp:effectExtent l="0" t="0" r="0" b="7620"/>
             <wp:docPr id="7" name="Picture 7"/>
@@ -347,7 +720,7 @@
                     <pic:cNvPicPr/>
                   </pic:nvPicPr>
                   <pic:blipFill>
-                    <a:blip r:embed="rId10">
+                    <a:blip r:embed="rId11">
                       <a:extLst>
                         <a:ext uri="{28A0092B-C50C-407E-A947-70E740481C1C}">
                           <a14:useLocalDpi xmlns:a14="http://schemas.microsoft.com/office/drawing/2010/main" val="0"/>
@@ -386,7 +759,7 @@
         </w:rPr>
         <w:lastRenderedPageBreak/>
         <w:drawing>
-          <wp:inline distT="0" distB="0" distL="0" distR="0">
+          <wp:inline distT="0" distB="0" distL="0" distR="0" wp14:anchorId="758BD782" wp14:editId="758BD783">
             <wp:extent cx="5441152" cy="3886537"/>
             <wp:effectExtent l="0" t="0" r="7620" b="0"/>
             <wp:docPr id="8" name="Picture 8"/>
@@ -401,7 +774,7 @@
                     <pic:cNvPicPr/>
                   </pic:nvPicPr>
                   <pic:blipFill>
-                    <a:blip r:embed="rId11">
+                    <a:blip r:embed="rId12">
                       <a:extLst>
                         <a:ext uri="{28A0092B-C50C-407E-A947-70E740481C1C}">
                           <a14:useLocalDpi xmlns:a14="http://schemas.microsoft.com/office/drawing/2010/main" val="0"/>
@@ -429,6 +802,14 @@
       </w:r>
     </w:p>
     <w:p>
+      <w:proofErr w:type="gramStart"/>
+      <w:r>
+        <w:t>Ans :</w:t>
+      </w:r>
+      <w:proofErr w:type="gramEnd"/>
+      <w:r>
+        <w:t xml:space="preserve"> D</w:t>
+      </w:r>
       <w:r>
         <w:br w:type="page"/>
       </w:r>
@@ -440,7 +821,7 @@
         </w:rPr>
         <w:lastRenderedPageBreak/>
         <w:drawing>
-          <wp:inline distT="0" distB="0" distL="0" distR="0">
+          <wp:inline distT="0" distB="0" distL="0" distR="0" wp14:anchorId="758BD784" wp14:editId="758BD785">
             <wp:extent cx="4999153" cy="4061812"/>
             <wp:effectExtent l="0" t="0" r="0" b="0"/>
             <wp:docPr id="9" name="Picture 9"/>
@@ -455,7 +836,7 @@
                     <pic:cNvPicPr/>
                   </pic:nvPicPr>
                   <pic:blipFill>
-                    <a:blip r:embed="rId12">
+                    <a:blip r:embed="rId13">
                       <a:extLst>
                         <a:ext uri="{28A0092B-C50C-407E-A947-70E740481C1C}">
                           <a14:useLocalDpi xmlns:a14="http://schemas.microsoft.com/office/drawing/2010/main" val="0"/>
@@ -494,7 +875,7 @@
         </w:rPr>
         <w:lastRenderedPageBreak/>
         <w:drawing>
-          <wp:inline distT="0" distB="0" distL="0" distR="0">
+          <wp:inline distT="0" distB="0" distL="0" distR="0" wp14:anchorId="758BD786" wp14:editId="758BD787">
             <wp:extent cx="4602879" cy="3718882"/>
             <wp:effectExtent l="0" t="0" r="7620" b="0"/>
             <wp:docPr id="10" name="Picture 10"/>
@@ -509,7 +890,7 @@
                     <pic:cNvPicPr/>
                   </pic:nvPicPr>
                   <pic:blipFill>
-                    <a:blip r:embed="rId13">
+                    <a:blip r:embed="rId14">
                       <a:extLst>
                         <a:ext uri="{28A0092B-C50C-407E-A947-70E740481C1C}">
                           <a14:useLocalDpi xmlns:a14="http://schemas.microsoft.com/office/drawing/2010/main" val="0"/>
@@ -548,7 +929,7 @@
         </w:rPr>
         <w:lastRenderedPageBreak/>
         <w:drawing>
-          <wp:inline distT="0" distB="0" distL="0" distR="0">
+          <wp:inline distT="0" distB="0" distL="0" distR="0" wp14:anchorId="758BD788" wp14:editId="758BD789">
             <wp:extent cx="4427604" cy="3330229"/>
             <wp:effectExtent l="0" t="0" r="0" b="3810"/>
             <wp:docPr id="11" name="Picture 11"/>
@@ -563,7 +944,7 @@
                     <pic:cNvPicPr/>
                   </pic:nvPicPr>
                   <pic:blipFill>
-                    <a:blip r:embed="rId14">
+                    <a:blip r:embed="rId15">
                       <a:extLst>
                         <a:ext uri="{28A0092B-C50C-407E-A947-70E740481C1C}">
                           <a14:useLocalDpi xmlns:a14="http://schemas.microsoft.com/office/drawing/2010/main" val="0"/>
@@ -592,6 +973,12 @@
     </w:p>
     <w:p>
       <w:r>
+        <w:t xml:space="preserve">Ans: </w:t>
+      </w:r>
+      <w:r>
+        <w:t>D</w:t>
+      </w:r>
+      <w:r>
         <w:br w:type="page"/>
       </w:r>
     </w:p>
@@ -602,9 +989,9 @@
         </w:rPr>
         <w:lastRenderedPageBreak/>
         <w:drawing>
-          <wp:inline distT="0" distB="0" distL="0" distR="0">
-            <wp:extent cx="5707875" cy="5380186"/>
-            <wp:effectExtent l="0" t="0" r="7620" b="0"/>
+          <wp:inline distT="0" distB="0" distL="0" distR="0" wp14:anchorId="758BD78A" wp14:editId="64449226">
+            <wp:extent cx="4979811" cy="4693920"/>
+            <wp:effectExtent l="0" t="0" r="0" b="0"/>
             <wp:docPr id="12" name="Picture 12"/>
             <wp:cNvGraphicFramePr>
               <a:graphicFrameLocks xmlns:a="http://schemas.openxmlformats.org/drawingml/2006/main" noChangeAspect="1"/>
@@ -617,7 +1004,7 @@
                     <pic:cNvPicPr/>
                   </pic:nvPicPr>
                   <pic:blipFill>
-                    <a:blip r:embed="rId15">
+                    <a:blip r:embed="rId16">
                       <a:extLst>
                         <a:ext uri="{28A0092B-C50C-407E-A947-70E740481C1C}">
                           <a14:useLocalDpi xmlns:a14="http://schemas.microsoft.com/office/drawing/2010/main" val="0"/>
@@ -631,7 +1018,7 @@
                   <pic:spPr>
                     <a:xfrm>
                       <a:off x="0" y="0"/>
-                      <a:ext cx="5707875" cy="5380186"/>
+                      <a:ext cx="4986675" cy="4700390"/>
                     </a:xfrm>
                     <a:prstGeom prst="rect">
                       <a:avLst/>
@@ -644,11 +1031,7 @@
         </w:drawing>
       </w:r>
     </w:p>
-    <w:p>
-      <w:r>
-        <w:br w:type="page"/>
-      </w:r>
-    </w:p>
+    <w:p/>
     <w:p>
       <w:r>
         <w:rPr>
@@ -656,7 +1039,7 @@
         </w:rPr>
         <w:lastRenderedPageBreak/>
         <w:drawing>
-          <wp:inline distT="0" distB="0" distL="0" distR="0">
+          <wp:inline distT="0" distB="0" distL="0" distR="0" wp14:anchorId="758BD78C" wp14:editId="758BD78D">
             <wp:extent cx="4397121" cy="3734124"/>
             <wp:effectExtent l="0" t="0" r="3810" b="0"/>
             <wp:docPr id="13" name="Picture 13"/>
@@ -671,7 +1054,7 @@
                     <pic:cNvPicPr/>
                   </pic:nvPicPr>
                   <pic:blipFill>
-                    <a:blip r:embed="rId16">
+                    <a:blip r:embed="rId17">
                       <a:extLst>
                         <a:ext uri="{28A0092B-C50C-407E-A947-70E740481C1C}">
                           <a14:useLocalDpi xmlns:a14="http://schemas.microsoft.com/office/drawing/2010/main" val="0"/>
@@ -700,9 +1083,16 @@
     </w:p>
     <w:p>
       <w:r>
-        <w:br w:type="page"/>
-      </w:r>
-    </w:p>
+        <w:t>Answer: D</w:t>
+      </w:r>
+      <w:bookmarkStart w:id="0" w:name="_GoBack"/>
+      <w:bookmarkEnd w:id="0"/>
+    </w:p>
+    <w:p/>
+    <w:p/>
+    <w:p/>
+    <w:p/>
+    <w:p/>
     <w:p>
       <w:r>
         <w:rPr>
@@ -710,7 +1100,7 @@
         </w:rPr>
         <w:lastRenderedPageBreak/>
         <w:drawing>
-          <wp:inline distT="0" distB="0" distL="0" distR="0">
+          <wp:inline distT="0" distB="0" distL="0" distR="0" wp14:anchorId="758BD78E" wp14:editId="758BD78F">
             <wp:extent cx="5265876" cy="3116850"/>
             <wp:effectExtent l="0" t="0" r="0" b="7620"/>
             <wp:docPr id="14" name="Picture 14"/>
@@ -725,7 +1115,7 @@
                     <pic:cNvPicPr/>
                   </pic:nvPicPr>
                   <pic:blipFill>
-                    <a:blip r:embed="rId17">
+                    <a:blip r:embed="rId18">
                       <a:extLst>
                         <a:ext uri="{28A0092B-C50C-407E-A947-70E740481C1C}">
                           <a14:useLocalDpi xmlns:a14="http://schemas.microsoft.com/office/drawing/2010/main" val="0"/>
@@ -764,7 +1154,7 @@
         </w:rPr>
         <w:lastRenderedPageBreak/>
         <w:drawing>
-          <wp:inline distT="0" distB="0" distL="0" distR="0">
+          <wp:inline distT="0" distB="0" distL="0" distR="0" wp14:anchorId="758BD790" wp14:editId="758BD791">
             <wp:extent cx="4938188" cy="4389500"/>
             <wp:effectExtent l="0" t="0" r="0" b="0"/>
             <wp:docPr id="15" name="Picture 15"/>
@@ -779,7 +1169,7 @@
                     <pic:cNvPicPr/>
                   </pic:nvPicPr>
                   <pic:blipFill>
-                    <a:blip r:embed="rId18">
+                    <a:blip r:embed="rId19">
                       <a:extLst>
                         <a:ext uri="{28A0092B-C50C-407E-A947-70E740481C1C}">
                           <a14:useLocalDpi xmlns:a14="http://schemas.microsoft.com/office/drawing/2010/main" val="0"/>
@@ -818,7 +1208,7 @@
         </w:rPr>
         <w:lastRenderedPageBreak/>
         <w:drawing>
-          <wp:inline distT="0" distB="0" distL="0" distR="0">
+          <wp:inline distT="0" distB="0" distL="0" distR="0" wp14:anchorId="758BD792" wp14:editId="758BD793">
             <wp:extent cx="4328535" cy="1981372"/>
             <wp:effectExtent l="0" t="0" r="0" b="0"/>
             <wp:docPr id="16" name="Picture 16"/>
@@ -833,7 +1223,7 @@
                     <pic:cNvPicPr/>
                   </pic:nvPicPr>
                   <pic:blipFill>
-                    <a:blip r:embed="rId19">
+                    <a:blip r:embed="rId20">
                       <a:extLst>
                         <a:ext uri="{28A0092B-C50C-407E-A947-70E740481C1C}">
                           <a14:useLocalDpi xmlns:a14="http://schemas.microsoft.com/office/drawing/2010/main" val="0"/>
@@ -872,7 +1262,7 @@
         </w:rPr>
         <w:lastRenderedPageBreak/>
         <w:drawing>
-          <wp:inline distT="0" distB="0" distL="0" distR="0">
+          <wp:inline distT="0" distB="0" distL="0" distR="0" wp14:anchorId="758BD794" wp14:editId="758BD795">
             <wp:extent cx="3886537" cy="1996613"/>
             <wp:effectExtent l="0" t="0" r="0" b="3810"/>
             <wp:docPr id="17" name="Picture 17"/>
@@ -887,7 +1277,7 @@
                     <pic:cNvPicPr/>
                   </pic:nvPicPr>
                   <pic:blipFill>
-                    <a:blip r:embed="rId20">
+                    <a:blip r:embed="rId21">
                       <a:extLst>
                         <a:ext uri="{28A0092B-C50C-407E-A947-70E740481C1C}">
                           <a14:useLocalDpi xmlns:a14="http://schemas.microsoft.com/office/drawing/2010/main" val="0"/>
@@ -926,7 +1316,7 @@
         </w:rPr>
         <w:lastRenderedPageBreak/>
         <w:drawing>
-          <wp:inline distT="0" distB="0" distL="0" distR="0">
+          <wp:inline distT="0" distB="0" distL="0" distR="0" wp14:anchorId="758BD796" wp14:editId="758BD797">
             <wp:extent cx="3962743" cy="3147333"/>
             <wp:effectExtent l="0" t="0" r="0" b="0"/>
             <wp:docPr id="18" name="Picture 18"/>
@@ -941,7 +1331,7 @@
                     <pic:cNvPicPr/>
                   </pic:nvPicPr>
                   <pic:blipFill>
-                    <a:blip r:embed="rId21">
+                    <a:blip r:embed="rId22">
                       <a:extLst>
                         <a:ext uri="{28A0092B-C50C-407E-A947-70E740481C1C}">
                           <a14:useLocalDpi xmlns:a14="http://schemas.microsoft.com/office/drawing/2010/main" val="0"/>
@@ -980,7 +1370,7 @@
         </w:rPr>
         <w:lastRenderedPageBreak/>
         <w:drawing>
-          <wp:inline distT="0" distB="0" distL="0" distR="0">
+          <wp:inline distT="0" distB="0" distL="0" distR="0" wp14:anchorId="758BD798" wp14:editId="758BD799">
             <wp:extent cx="5547841" cy="6119390"/>
             <wp:effectExtent l="0" t="0" r="0" b="0"/>
             <wp:docPr id="19" name="Picture 19"/>
@@ -995,7 +1385,7 @@
                     <pic:cNvPicPr/>
                   </pic:nvPicPr>
                   <pic:blipFill>
-                    <a:blip r:embed="rId22">
+                    <a:blip r:embed="rId23">
                       <a:extLst>
                         <a:ext uri="{28A0092B-C50C-407E-A947-70E740481C1C}">
                           <a14:useLocalDpi xmlns:a14="http://schemas.microsoft.com/office/drawing/2010/main" val="0"/>
@@ -1034,7 +1424,7 @@
         </w:rPr>
         <w:lastRenderedPageBreak/>
         <w:drawing>
-          <wp:inline distT="0" distB="0" distL="0" distR="0">
+          <wp:inline distT="0" distB="0" distL="0" distR="0" wp14:anchorId="758BD79A" wp14:editId="758BD79B">
             <wp:extent cx="4275190" cy="4206605"/>
             <wp:effectExtent l="0" t="0" r="0" b="3810"/>
             <wp:docPr id="20" name="Picture 20"/>
@@ -1049,7 +1439,7 @@
                     <pic:cNvPicPr/>
                   </pic:nvPicPr>
                   <pic:blipFill>
-                    <a:blip r:embed="rId23">
+                    <a:blip r:embed="rId24">
                       <a:extLst>
                         <a:ext uri="{28A0092B-C50C-407E-A947-70E740481C1C}">
                           <a14:useLocalDpi xmlns:a14="http://schemas.microsoft.com/office/drawing/2010/main" val="0"/>
@@ -1088,7 +1478,7 @@
         </w:rPr>
         <w:lastRenderedPageBreak/>
         <w:drawing>
-          <wp:inline distT="0" distB="0" distL="0" distR="0">
+          <wp:inline distT="0" distB="0" distL="0" distR="0" wp14:anchorId="758BD79C" wp14:editId="758BD79D">
             <wp:extent cx="3414056" cy="4442845"/>
             <wp:effectExtent l="0" t="0" r="0" b="0"/>
             <wp:docPr id="21" name="Picture 21"/>
@@ -1103,7 +1493,7 @@
                     <pic:cNvPicPr/>
                   </pic:nvPicPr>
                   <pic:blipFill>
-                    <a:blip r:embed="rId24">
+                    <a:blip r:embed="rId25">
                       <a:extLst>
                         <a:ext uri="{28A0092B-C50C-407E-A947-70E740481C1C}">
                           <a14:useLocalDpi xmlns:a14="http://schemas.microsoft.com/office/drawing/2010/main" val="0"/>
@@ -1129,8 +1519,6 @@
           </wp:inline>
         </w:drawing>
       </w:r>
-      <w:bookmarkStart w:id="0" w:name="_GoBack"/>
-      <w:bookmarkEnd w:id="0"/>
     </w:p>
     <w:sectPr>
       <w:pgSz w:w="12240" w:h="15840"/>
@@ -1142,8 +1530,102 @@
 </w:document>
 </file>
 
+<file path=word/numbering.xml><?xml version="1.0" encoding="utf-8"?>
+<w:numbering xmlns:wpc="http://schemas.microsoft.com/office/word/2010/wordprocessingCanvas" xmlns:cx="http://schemas.microsoft.com/office/drawing/2014/chartex" xmlns:cx1="http://schemas.microsoft.com/office/drawing/2015/9/8/chartex" xmlns:cx2="http://schemas.microsoft.com/office/drawing/2015/10/21/chartex" xmlns:cx3="http://schemas.microsoft.com/office/drawing/2016/5/9/chartex" xmlns:cx4="http://schemas.microsoft.com/office/drawing/2016/5/10/chartex" xmlns:cx5="http://schemas.microsoft.com/office/drawing/2016/5/11/chartex" xmlns:cx6="http://schemas.microsoft.com/office/drawing/2016/5/12/chartex" xmlns:cx7="http://schemas.microsoft.com/office/drawing/2016/5/13/chartex" xmlns:cx8="http://schemas.microsoft.com/office/drawing/2016/5/14/chartex" xmlns:mc="http://schemas.openxmlformats.org/markup-compatibility/2006" xmlns:aink="http://schemas.microsoft.com/office/drawing/2016/ink" xmlns:am3d="http://schemas.microsoft.com/office/drawing/2017/model3d" xmlns:o="urn:schemas-microsoft-com:office:office" xmlns:r="http://schemas.openxmlformats.org/officeDocument/2006/relationships" xmlns:m="http://schemas.openxmlformats.org/officeDocument/2006/math" xmlns:v="urn:schemas-microsoft-com:vml" xmlns:wp14="http://schemas.microsoft.com/office/word/2010/wordprocessingDrawing" xmlns:wp="http://schemas.openxmlformats.org/drawingml/2006/wordprocessingDrawing" xmlns:w10="urn:schemas-microsoft-com:office:word" xmlns:w="http://schemas.openxmlformats.org/wordprocessingml/2006/main" xmlns:w14="http://schemas.microsoft.com/office/word/2010/wordml" xmlns:w15="http://schemas.microsoft.com/office/word/2012/wordml" xmlns:w16cid="http://schemas.microsoft.com/office/word/2016/wordml/cid" xmlns:w16se="http://schemas.microsoft.com/office/word/2015/wordml/symex" xmlns:wpg="http://schemas.microsoft.com/office/word/2010/wordprocessingGroup" xmlns:wpi="http://schemas.microsoft.com/office/word/2010/wordprocessingInk" xmlns:wne="http://schemas.microsoft.com/office/word/2006/wordml" xmlns:wps="http://schemas.microsoft.com/office/word/2010/wordprocessingShape" mc:Ignorable="w14 w15 w16se w16cid wp14">
+  <w:abstractNum w:abstractNumId="0" w15:restartNumberingAfterBreak="0">
+    <w:nsid w:val="10AC4F13"/>
+    <w:multiLevelType w:val="hybridMultilevel"/>
+    <w:tmpl w:val="9B3607E8"/>
+    <w:lvl w:ilvl="0" w:tplc="0409000F">
+      <w:start w:val="1"/>
+      <w:numFmt w:val="decimal"/>
+      <w:lvlText w:val="%1."/>
+      <w:lvlJc w:val="left"/>
+      <w:pPr>
+        <w:ind w:left="720" w:hanging="360"/>
+      </w:pPr>
+    </w:lvl>
+    <w:lvl w:ilvl="1" w:tplc="04090019" w:tentative="1">
+      <w:start w:val="1"/>
+      <w:numFmt w:val="lowerLetter"/>
+      <w:lvlText w:val="%2."/>
+      <w:lvlJc w:val="left"/>
+      <w:pPr>
+        <w:ind w:left="1440" w:hanging="360"/>
+      </w:pPr>
+    </w:lvl>
+    <w:lvl w:ilvl="2" w:tplc="0409001B" w:tentative="1">
+      <w:start w:val="1"/>
+      <w:numFmt w:val="lowerRoman"/>
+      <w:lvlText w:val="%3."/>
+      <w:lvlJc w:val="right"/>
+      <w:pPr>
+        <w:ind w:left="2160" w:hanging="180"/>
+      </w:pPr>
+    </w:lvl>
+    <w:lvl w:ilvl="3" w:tplc="0409000F" w:tentative="1">
+      <w:start w:val="1"/>
+      <w:numFmt w:val="decimal"/>
+      <w:lvlText w:val="%4."/>
+      <w:lvlJc w:val="left"/>
+      <w:pPr>
+        <w:ind w:left="2880" w:hanging="360"/>
+      </w:pPr>
+    </w:lvl>
+    <w:lvl w:ilvl="4" w:tplc="04090019" w:tentative="1">
+      <w:start w:val="1"/>
+      <w:numFmt w:val="lowerLetter"/>
+      <w:lvlText w:val="%5."/>
+      <w:lvlJc w:val="left"/>
+      <w:pPr>
+        <w:ind w:left="3600" w:hanging="360"/>
+      </w:pPr>
+    </w:lvl>
+    <w:lvl w:ilvl="5" w:tplc="0409001B" w:tentative="1">
+      <w:start w:val="1"/>
+      <w:numFmt w:val="lowerRoman"/>
+      <w:lvlText w:val="%6."/>
+      <w:lvlJc w:val="right"/>
+      <w:pPr>
+        <w:ind w:left="4320" w:hanging="180"/>
+      </w:pPr>
+    </w:lvl>
+    <w:lvl w:ilvl="6" w:tplc="0409000F" w:tentative="1">
+      <w:start w:val="1"/>
+      <w:numFmt w:val="decimal"/>
+      <w:lvlText w:val="%7."/>
+      <w:lvlJc w:val="left"/>
+      <w:pPr>
+        <w:ind w:left="5040" w:hanging="360"/>
+      </w:pPr>
+    </w:lvl>
+    <w:lvl w:ilvl="7" w:tplc="04090019" w:tentative="1">
+      <w:start w:val="1"/>
+      <w:numFmt w:val="lowerLetter"/>
+      <w:lvlText w:val="%8."/>
+      <w:lvlJc w:val="left"/>
+      <w:pPr>
+        <w:ind w:left="5760" w:hanging="360"/>
+      </w:pPr>
+    </w:lvl>
+    <w:lvl w:ilvl="8" w:tplc="0409001B" w:tentative="1">
+      <w:start w:val="1"/>
+      <w:numFmt w:val="lowerRoman"/>
+      <w:lvlText w:val="%9."/>
+      <w:lvlJc w:val="right"/>
+      <w:pPr>
+        <w:ind w:left="6480" w:hanging="180"/>
+      </w:pPr>
+    </w:lvl>
+  </w:abstractNum>
+  <w:num w:numId="1">
+    <w:abstractNumId w:val="0"/>
+  </w:num>
+</w:numbering>
+</file>
+
 <file path=word/styles.xml><?xml version="1.0" encoding="utf-8"?>
-<w:styles xmlns:mc="http://schemas.openxmlformats.org/markup-compatibility/2006" xmlns:r="http://schemas.openxmlformats.org/officeDocument/2006/relationships" xmlns:w="http://schemas.openxmlformats.org/wordprocessingml/2006/main" xmlns:w14="http://schemas.microsoft.com/office/word/2010/wordml" xmlns:w15="http://schemas.microsoft.com/office/word/2012/wordml" mc:Ignorable="w14 w15">
+<w:styles xmlns:mc="http://schemas.openxmlformats.org/markup-compatibility/2006" xmlns:r="http://schemas.openxmlformats.org/officeDocument/2006/relationships" xmlns:w="http://schemas.openxmlformats.org/wordprocessingml/2006/main" xmlns:w14="http://schemas.microsoft.com/office/word/2010/wordml" xmlns:w15="http://schemas.microsoft.com/office/word/2012/wordml" xmlns:w16cid="http://schemas.microsoft.com/office/word/2016/wordml/cid" xmlns:w16se="http://schemas.microsoft.com/office/word/2015/wordml/symex" mc:Ignorable="w14 w15 w16se w16cid">
   <w:docDefaults>
     <w:rPrDefault>
       <w:rPr>
@@ -1159,7 +1641,7 @@
       </w:pPr>
     </w:pPrDefault>
   </w:docDefaults>
-  <w:latentStyles w:defLockedState="0" w:defUIPriority="99" w:defSemiHidden="0" w:defUnhideWhenUsed="0" w:defQFormat="0" w:count="371">
+  <w:latentStyles w:defLockedState="0" w:defUIPriority="99" w:defSemiHidden="0" w:defUnhideWhenUsed="0" w:defQFormat="0" w:count="375">
     <w:lsdException w:name="Normal" w:uiPriority="0" w:qFormat="1"/>
     <w:lsdException w:name="heading 1" w:uiPriority="9" w:qFormat="1"/>
     <w:lsdException w:name="heading 2" w:semiHidden="1" w:uiPriority="9" w:unhideWhenUsed="1" w:qFormat="1"/>
@@ -1265,7 +1747,6 @@
     <w:lsdException w:name="HTML Sample" w:semiHidden="1" w:unhideWhenUsed="1"/>
     <w:lsdException w:name="HTML Typewriter" w:semiHidden="1" w:unhideWhenUsed="1"/>
     <w:lsdException w:name="HTML Variable" w:semiHidden="1" w:unhideWhenUsed="1"/>
-    <w:lsdException w:name="Normal Table" w:semiHidden="1" w:unhideWhenUsed="1"/>
     <w:lsdException w:name="annotation subject" w:semiHidden="1" w:unhideWhenUsed="1"/>
     <w:lsdException w:name="No List" w:semiHidden="1" w:unhideWhenUsed="1"/>
     <w:lsdException w:name="Outline List 1" w:semiHidden="1" w:unhideWhenUsed="1"/>
@@ -1309,10 +1790,8 @@
     <w:lsdException w:name="Table Elegant" w:semiHidden="1" w:unhideWhenUsed="1"/>
     <w:lsdException w:name="Table Professional" w:semiHidden="1" w:unhideWhenUsed="1"/>
     <w:lsdException w:name="Table Subtle 1" w:semiHidden="1" w:unhideWhenUsed="1"/>
-    <w:lsdException w:name="Table Subtle 2" w:semiHidden="1" w:unhideWhenUsed="1"/>
     <w:lsdException w:name="Table Web 1" w:semiHidden="1" w:unhideWhenUsed="1"/>
     <w:lsdException w:name="Table Web 2" w:semiHidden="1" w:unhideWhenUsed="1"/>
-    <w:lsdException w:name="Table Web 3" w:semiHidden="1" w:unhideWhenUsed="1"/>
     <w:lsdException w:name="Balloon Text" w:semiHidden="1" w:unhideWhenUsed="1"/>
     <w:lsdException w:name="Table Grid" w:uiPriority="39"/>
     <w:lsdException w:name="Table Theme" w:semiHidden="1" w:unhideWhenUsed="1"/>
@@ -1531,10 +2010,34 @@
     <w:lsdException w:name="List Table 5 Dark Accent 6" w:uiPriority="50"/>
     <w:lsdException w:name="List Table 6 Colorful Accent 6" w:uiPriority="51"/>
     <w:lsdException w:name="List Table 7 Colorful Accent 6" w:uiPriority="52"/>
+    <w:lsdException w:name="Mention" w:semiHidden="1" w:unhideWhenUsed="1"/>
+    <w:lsdException w:name="Smart Hyperlink" w:semiHidden="1" w:unhideWhenUsed="1"/>
+    <w:lsdException w:name="Hashtag" w:semiHidden="1" w:unhideWhenUsed="1"/>
+    <w:lsdException w:name="Unresolved Mention" w:semiHidden="1" w:unhideWhenUsed="1"/>
   </w:latentStyles>
   <w:style w:type="paragraph" w:default="1" w:styleId="Normal">
     <w:name w:val="Normal"/>
     <w:qFormat/>
+  </w:style>
+  <w:style w:type="paragraph" w:styleId="Heading1">
+    <w:name w:val="heading 1"/>
+    <w:basedOn w:val="Normal"/>
+    <w:link w:val="Heading1Char"/>
+    <w:uiPriority w:val="9"/>
+    <w:qFormat/>
+    <w:rsid w:val="00D72975"/>
+    <w:pPr>
+      <w:spacing w:before="100" w:beforeAutospacing="1" w:after="100" w:afterAutospacing="1" w:line="240" w:lineRule="auto"/>
+      <w:outlineLvl w:val="0"/>
+    </w:pPr>
+    <w:rPr>
+      <w:rFonts w:ascii="Times New Roman" w:eastAsia="Times New Roman" w:hAnsi="Times New Roman" w:cs="Times New Roman"/>
+      <w:b/>
+      <w:bCs/>
+      <w:kern w:val="36"/>
+      <w:sz w:val="48"/>
+      <w:szCs w:val="48"/>
+    </w:rPr>
   </w:style>
   <w:style w:type="character" w:default="1" w:styleId="DefaultParagraphFont">
     <w:name w:val="Default Paragraph Font"/>
@@ -1562,6 +2065,100 @@
     <w:uiPriority w:val="99"/>
     <w:semiHidden/>
     <w:unhideWhenUsed/>
+  </w:style>
+  <w:style w:type="paragraph" w:styleId="BalloonText">
+    <w:name w:val="Balloon Text"/>
+    <w:basedOn w:val="Normal"/>
+    <w:link w:val="BalloonTextChar"/>
+    <w:uiPriority w:val="99"/>
+    <w:semiHidden/>
+    <w:unhideWhenUsed/>
+    <w:rsid w:val="003E6DF8"/>
+    <w:pPr>
+      <w:spacing w:after="0" w:line="240" w:lineRule="auto"/>
+    </w:pPr>
+    <w:rPr>
+      <w:rFonts w:ascii="Segoe UI" w:hAnsi="Segoe UI" w:cs="Segoe UI"/>
+      <w:sz w:val="18"/>
+      <w:szCs w:val="18"/>
+    </w:rPr>
+  </w:style>
+  <w:style w:type="character" w:customStyle="1" w:styleId="BalloonTextChar">
+    <w:name w:val="Balloon Text Char"/>
+    <w:basedOn w:val="DefaultParagraphFont"/>
+    <w:link w:val="BalloonText"/>
+    <w:uiPriority w:val="99"/>
+    <w:semiHidden/>
+    <w:rsid w:val="003E6DF8"/>
+    <w:rPr>
+      <w:rFonts w:ascii="Segoe UI" w:hAnsi="Segoe UI" w:cs="Segoe UI"/>
+      <w:sz w:val="18"/>
+      <w:szCs w:val="18"/>
+    </w:rPr>
+  </w:style>
+  <w:style w:type="paragraph" w:styleId="NormalWeb">
+    <w:name w:val="Normal (Web)"/>
+    <w:basedOn w:val="Normal"/>
+    <w:uiPriority w:val="99"/>
+    <w:semiHidden/>
+    <w:unhideWhenUsed/>
+    <w:rsid w:val="00FB78F1"/>
+    <w:pPr>
+      <w:spacing w:before="100" w:beforeAutospacing="1" w:after="100" w:afterAutospacing="1" w:line="240" w:lineRule="auto"/>
+    </w:pPr>
+    <w:rPr>
+      <w:rFonts w:ascii="Times New Roman" w:eastAsia="Times New Roman" w:hAnsi="Times New Roman" w:cs="Times New Roman"/>
+      <w:sz w:val="24"/>
+      <w:szCs w:val="24"/>
+    </w:rPr>
+  </w:style>
+  <w:style w:type="character" w:styleId="Strong">
+    <w:name w:val="Strong"/>
+    <w:basedOn w:val="DefaultParagraphFont"/>
+    <w:uiPriority w:val="22"/>
+    <w:qFormat/>
+    <w:rsid w:val="00FB78F1"/>
+    <w:rPr>
+      <w:b/>
+      <w:bCs/>
+    </w:rPr>
+  </w:style>
+  <w:style w:type="character" w:styleId="Emphasis">
+    <w:name w:val="Emphasis"/>
+    <w:basedOn w:val="DefaultParagraphFont"/>
+    <w:uiPriority w:val="20"/>
+    <w:qFormat/>
+    <w:rsid w:val="00FB78F1"/>
+    <w:rPr>
+      <w:i/>
+      <w:iCs/>
+    </w:rPr>
+  </w:style>
+  <w:style w:type="paragraph" w:styleId="ListParagraph">
+    <w:name w:val="List Paragraph"/>
+    <w:basedOn w:val="Normal"/>
+    <w:uiPriority w:val="34"/>
+    <w:qFormat/>
+    <w:rsid w:val="00EA15B6"/>
+    <w:pPr>
+      <w:ind w:left="720"/>
+      <w:contextualSpacing/>
+    </w:pPr>
+  </w:style>
+  <w:style w:type="character" w:customStyle="1" w:styleId="Heading1Char">
+    <w:name w:val="Heading 1 Char"/>
+    <w:basedOn w:val="DefaultParagraphFont"/>
+    <w:link w:val="Heading1"/>
+    <w:uiPriority w:val="9"/>
+    <w:rsid w:val="00D72975"/>
+    <w:rPr>
+      <w:rFonts w:ascii="Times New Roman" w:eastAsia="Times New Roman" w:hAnsi="Times New Roman" w:cs="Times New Roman"/>
+      <w:b/>
+      <w:bCs/>
+      <w:kern w:val="36"/>
+      <w:sz w:val="48"/>
+      <w:szCs w:val="48"/>
+    </w:rPr>
   </w:style>
 </w:styles>
 </file>

</xml_diff>